<commit_message>
does abstract and copyright checks
</commit_message>
<xml_diff>
--- a/prototyping/reference.docx
+++ b/prototyping/reference.docx
@@ -168,43 +168,37 @@
         <w:rPr>
           <w:rFonts w:ascii="Times New Roman" w:hAnsi="Times New Roman" w:cs="Times New Roman"/>
         </w:rPr>
+        <w:t>FNAME MNAME LNAME, CO-CHAIR</w:t>
+      </w:r>
+    </w:p>
+    <w:p>
+      <w:pPr>
+        <w:jc w:val="center"/>
+        <w:rPr>
+          <w:rFonts w:ascii="Times New Roman" w:hAnsi="Times New Roman" w:cs="Times New Roman"/>
+        </w:rPr>
+      </w:pPr>
+      <w:r>
+        <w:rPr>
+          <w:rFonts w:ascii="Times New Roman" w:hAnsi="Times New Roman" w:cs="Times New Roman"/>
+        </w:rPr>
+        <w:t>FNAME MNAME LNAME, CO-CHAIR</w:t>
+      </w:r>
+    </w:p>
+    <w:p>
+      <w:pPr>
+        <w:spacing w:line="480" w:lineRule="auto"/>
+        <w:jc w:val="center"/>
+        <w:rPr>
+          <w:rFonts w:ascii="Times New Roman" w:hAnsi="Times New Roman" w:cs="Times New Roman"/>
+        </w:rPr>
+      </w:pPr>
+      <w:r>
+        <w:rPr>
+          <w:rFonts w:ascii="Times New Roman" w:hAnsi="Times New Roman" w:cs="Times New Roman"/>
+        </w:rPr>
         <w:t>FNAME MNAME LNAME</w:t>
       </w:r>
-      <w:r>
-        <w:rPr>
-          <w:rFonts w:ascii="Times New Roman" w:hAnsi="Times New Roman" w:cs="Times New Roman"/>
-        </w:rPr>
-        <w:t>, CO-CHAIR</w:t>
-      </w:r>
-    </w:p>
-    <w:p>
-      <w:pPr>
-        <w:jc w:val="center"/>
-        <w:rPr>
-          <w:rFonts w:ascii="Times New Roman" w:hAnsi="Times New Roman" w:cs="Times New Roman"/>
-        </w:rPr>
-      </w:pPr>
-      <w:r>
-        <w:rPr>
-          <w:rFonts w:ascii="Times New Roman" w:hAnsi="Times New Roman" w:cs="Times New Roman"/>
-        </w:rPr>
-        <w:t>FNAME MNAME LNAME, CO-CHAIR</w:t>
-      </w:r>
-    </w:p>
-    <w:p>
-      <w:pPr>
-        <w:spacing w:line="480" w:lineRule="auto"/>
-        <w:jc w:val="center"/>
-        <w:rPr>
-          <w:rFonts w:ascii="Times New Roman" w:hAnsi="Times New Roman" w:cs="Times New Roman"/>
-        </w:rPr>
-      </w:pPr>
-      <w:r>
-        <w:rPr>
-          <w:rFonts w:ascii="Times New Roman" w:hAnsi="Times New Roman" w:cs="Times New Roman"/>
-        </w:rPr>
-        <w:t>FNAME MNAME LNAME</w:t>
-      </w:r>
     </w:p>
     <w:p>
       <w:pPr>
@@ -372,14 +366,646 @@
         <w:t>2022</w:t>
       </w:r>
     </w:p>
+    <w:p>
+      <w:pPr>
+        <w:spacing w:line="480" w:lineRule="auto"/>
+        <w:jc w:val="center"/>
+        <w:rPr>
+          <w:rFonts w:ascii="Times New Roman" w:hAnsi="Times New Roman" w:cs="Times New Roman"/>
+        </w:rPr>
+      </w:pPr>
+    </w:p>
+    <w:p>
+      <w:pPr>
+        <w:spacing w:line="480" w:lineRule="auto"/>
+        <w:jc w:val="center"/>
+        <w:rPr>
+          <w:rFonts w:ascii="Times New Roman" w:hAnsi="Times New Roman" w:cs="Times New Roman"/>
+        </w:rPr>
+      </w:pPr>
+    </w:p>
+    <w:p>
+      <w:pPr>
+        <w:spacing w:line="480" w:lineRule="auto"/>
+        <w:jc w:val="center"/>
+        <w:rPr>
+          <w:rFonts w:ascii="Times New Roman" w:hAnsi="Times New Roman" w:cs="Times New Roman"/>
+        </w:rPr>
+      </w:pPr>
+    </w:p>
+    <w:p>
+      <w:pPr>
+        <w:spacing w:line="480" w:lineRule="auto"/>
+        <w:jc w:val="center"/>
+        <w:rPr>
+          <w:rFonts w:ascii="Times New Roman" w:hAnsi="Times New Roman" w:cs="Times New Roman"/>
+        </w:rPr>
+      </w:pPr>
+    </w:p>
+    <w:p>
+      <w:pPr>
+        <w:spacing w:line="480" w:lineRule="auto"/>
+        <w:jc w:val="center"/>
+        <w:rPr>
+          <w:rFonts w:ascii="Times New Roman" w:hAnsi="Times New Roman" w:cs="Times New Roman"/>
+        </w:rPr>
+      </w:pPr>
+    </w:p>
+    <w:p>
+      <w:pPr>
+        <w:spacing w:line="480" w:lineRule="auto"/>
+        <w:jc w:val="center"/>
+        <w:rPr>
+          <w:rFonts w:ascii="Times New Roman" w:hAnsi="Times New Roman" w:cs="Times New Roman"/>
+        </w:rPr>
+      </w:pPr>
+    </w:p>
+    <w:p>
+      <w:pPr>
+        <w:spacing w:line="480" w:lineRule="auto"/>
+        <w:jc w:val="center"/>
+        <w:rPr>
+          <w:rFonts w:ascii="Times New Roman" w:hAnsi="Times New Roman" w:cs="Times New Roman"/>
+        </w:rPr>
+      </w:pPr>
+    </w:p>
+    <w:p>
+      <w:pPr>
+        <w:spacing w:line="480" w:lineRule="auto"/>
+        <w:jc w:val="center"/>
+        <w:rPr>
+          <w:rFonts w:ascii="Times New Roman" w:hAnsi="Times New Roman" w:cs="Times New Roman"/>
+        </w:rPr>
+      </w:pPr>
+    </w:p>
+    <w:p>
+      <w:pPr>
+        <w:spacing w:line="480" w:lineRule="auto"/>
+        <w:jc w:val="center"/>
+        <w:rPr>
+          <w:rFonts w:ascii="Times New Roman" w:hAnsi="Times New Roman" w:cs="Times New Roman"/>
+        </w:rPr>
+      </w:pPr>
+    </w:p>
+    <w:p>
+      <w:pPr>
+        <w:spacing w:line="480" w:lineRule="auto"/>
+        <w:jc w:val="center"/>
+        <w:rPr>
+          <w:rFonts w:ascii="Times New Roman" w:hAnsi="Times New Roman" w:cs="Times New Roman"/>
+        </w:rPr>
+      </w:pPr>
+    </w:p>
+    <w:p>
+      <w:pPr>
+        <w:spacing w:line="480" w:lineRule="auto"/>
+        <w:jc w:val="center"/>
+        <w:rPr>
+          <w:rFonts w:ascii="Times New Roman" w:hAnsi="Times New Roman" w:cs="Times New Roman"/>
+        </w:rPr>
+      </w:pPr>
+    </w:p>
+    <w:p>
+      <w:pPr>
+        <w:spacing w:line="480" w:lineRule="auto"/>
+        <w:jc w:val="center"/>
+        <w:rPr>
+          <w:rFonts w:ascii="Times New Roman" w:hAnsi="Times New Roman" w:cs="Times New Roman"/>
+        </w:rPr>
+      </w:pPr>
+    </w:p>
+    <w:p>
+      <w:pPr>
+        <w:spacing w:line="480" w:lineRule="auto"/>
+        <w:jc w:val="center"/>
+        <w:rPr>
+          <w:rFonts w:ascii="Times New Roman" w:hAnsi="Times New Roman" w:cs="Times New Roman"/>
+        </w:rPr>
+      </w:pPr>
+    </w:p>
+    <w:p>
+      <w:pPr>
+        <w:spacing w:line="480" w:lineRule="auto"/>
+        <w:jc w:val="center"/>
+        <w:rPr>
+          <w:rFonts w:ascii="Times New Roman" w:hAnsi="Times New Roman" w:cs="Times New Roman"/>
+        </w:rPr>
+      </w:pPr>
+    </w:p>
+    <w:p>
+      <w:pPr>
+        <w:spacing w:line="480" w:lineRule="auto"/>
+        <w:jc w:val="center"/>
+        <w:rPr>
+          <w:rFonts w:ascii="Times New Roman" w:hAnsi="Times New Roman" w:cs="Times New Roman"/>
+        </w:rPr>
+      </w:pPr>
+    </w:p>
+    <w:p>
+      <w:pPr>
+        <w:spacing w:line="480" w:lineRule="auto"/>
+        <w:jc w:val="center"/>
+        <w:rPr>
+          <w:rFonts w:ascii="Times New Roman" w:hAnsi="Times New Roman" w:cs="Times New Roman"/>
+        </w:rPr>
+      </w:pPr>
+    </w:p>
+    <w:p>
+      <w:pPr>
+        <w:spacing w:line="480" w:lineRule="auto"/>
+        <w:jc w:val="center"/>
+        <w:rPr>
+          <w:rFonts w:ascii="Times New Roman" w:hAnsi="Times New Roman" w:cs="Times New Roman"/>
+        </w:rPr>
+      </w:pPr>
+    </w:p>
+    <w:p>
+      <w:pPr>
+        <w:spacing w:line="480" w:lineRule="auto"/>
+        <w:jc w:val="center"/>
+        <w:rPr>
+          <w:rFonts w:ascii="Times New Roman" w:hAnsi="Times New Roman" w:cs="Times New Roman"/>
+        </w:rPr>
+      </w:pPr>
+    </w:p>
+    <w:p>
+      <w:pPr>
+        <w:spacing w:line="480" w:lineRule="auto"/>
+        <w:rPr>
+          <w:rFonts w:ascii="Times New Roman" w:hAnsi="Times New Roman" w:cs="Times New Roman"/>
+        </w:rPr>
+      </w:pPr>
+    </w:p>
+    <w:p>
+      <w:pPr>
+        <w:spacing w:line="480" w:lineRule="auto"/>
+        <w:rPr>
+          <w:rFonts w:ascii="Times New Roman" w:hAnsi="Times New Roman" w:cs="Times New Roman"/>
+        </w:rPr>
+      </w:pPr>
+    </w:p>
+    <w:p>
+      <w:pPr>
+        <w:jc w:val="center"/>
+        <w:rPr>
+          <w:rFonts w:ascii="Times New Roman" w:hAnsi="Times New Roman" w:cs="Times New Roman"/>
+        </w:rPr>
+      </w:pPr>
+    </w:p>
+    <w:p>
+      <w:pPr>
+        <w:jc w:val="center"/>
+        <w:rPr>
+          <w:rFonts w:ascii="Times New Roman" w:hAnsi="Times New Roman" w:cs="Times New Roman"/>
+        </w:rPr>
+      </w:pPr>
+      <w:r>
+        <w:rPr>
+          <w:rFonts w:ascii="Times New Roman" w:hAnsi="Times New Roman" w:cs="Times New Roman"/>
+        </w:rPr>
+        <w:t xml:space="preserve">Copyright </w:t>
+      </w:r>
+      <w:proofErr w:type="spellStart"/>
+      <w:r>
+        <w:rPr>
+          <w:rFonts w:ascii="Times New Roman" w:hAnsi="Times New Roman" w:cs="Times New Roman"/>
+        </w:rPr>
+        <w:t>fname</w:t>
+      </w:r>
+      <w:proofErr w:type="spellEnd"/>
+      <w:r>
+        <w:rPr>
+          <w:rFonts w:ascii="Times New Roman" w:hAnsi="Times New Roman" w:cs="Times New Roman"/>
+        </w:rPr>
+        <w:t xml:space="preserve"> </w:t>
+      </w:r>
+      <w:proofErr w:type="spellStart"/>
+      <w:r>
+        <w:rPr>
+          <w:rFonts w:ascii="Times New Roman" w:hAnsi="Times New Roman" w:cs="Times New Roman"/>
+        </w:rPr>
+        <w:t>mname</w:t>
+      </w:r>
+      <w:proofErr w:type="spellEnd"/>
+      <w:r>
+        <w:rPr>
+          <w:rFonts w:ascii="Times New Roman" w:hAnsi="Times New Roman" w:cs="Times New Roman"/>
+        </w:rPr>
+        <w:t xml:space="preserve"> </w:t>
+      </w:r>
+      <w:proofErr w:type="spellStart"/>
+      <w:r>
+        <w:rPr>
+          <w:rFonts w:ascii="Times New Roman" w:hAnsi="Times New Roman" w:cs="Times New Roman"/>
+        </w:rPr>
+        <w:t>lname</w:t>
+      </w:r>
+      <w:proofErr w:type="spellEnd"/>
+      <w:r>
+        <w:rPr>
+          <w:rFonts w:ascii="Times New Roman" w:hAnsi="Times New Roman" w:cs="Times New Roman"/>
+        </w:rPr>
+        <w:t xml:space="preserve"> 2022</w:t>
+      </w:r>
+    </w:p>
+    <w:p>
+      <w:pPr>
+        <w:jc w:val="center"/>
+        <w:rPr>
+          <w:rFonts w:ascii="Times New Roman" w:hAnsi="Times New Roman" w:cs="Times New Roman"/>
+        </w:rPr>
+      </w:pPr>
+      <w:r>
+        <w:rPr>
+          <w:rFonts w:ascii="Times New Roman" w:hAnsi="Times New Roman" w:cs="Times New Roman"/>
+        </w:rPr>
+        <w:t>ALL RIGHTS RESERVED</w:t>
+      </w:r>
+    </w:p>
+    <w:p>
+      <w:pPr>
+        <w:jc w:val="center"/>
+        <w:rPr>
+          <w:rFonts w:ascii="Times New Roman" w:hAnsi="Times New Roman" w:cs="Times New Roman"/>
+        </w:rPr>
+      </w:pPr>
+      <w:r>
+        <w:rPr>
+          <w:rFonts w:ascii="Times New Roman" w:hAnsi="Times New Roman" w:cs="Times New Roman"/>
+        </w:rPr>
+        <w:lastRenderedPageBreak/>
+        <w:t>ABSTRACT</w:t>
+      </w:r>
+    </w:p>
+    <w:p>
+      <w:pPr>
+        <w:spacing w:line="480" w:lineRule="auto"/>
+        <w:ind w:firstLine="720"/>
+        <w:rPr>
+          <w:rFonts w:ascii="Times New Roman" w:hAnsi="Times New Roman" w:cs="Times New Roman"/>
+        </w:rPr>
+      </w:pPr>
+      <w:r>
+        <w:rPr>
+          <w:rFonts w:ascii="Times New Roman" w:hAnsi="Times New Roman" w:cs="Times New Roman"/>
+        </w:rPr>
+        <w:t xml:space="preserve">This is an abstract and it has words. It is being mocked to be tested. </w:t>
+      </w:r>
+      <w:r>
+        <w:rPr>
+          <w:rFonts w:ascii="Times New Roman" w:hAnsi="Times New Roman" w:cs="Times New Roman"/>
+        </w:rPr>
+        <w:t>This is an abstract and it has words. It is being mocked to be tested.</w:t>
+      </w:r>
+      <w:r>
+        <w:rPr>
+          <w:rFonts w:ascii="Times New Roman" w:hAnsi="Times New Roman" w:cs="Times New Roman"/>
+        </w:rPr>
+        <w:t xml:space="preserve"> </w:t>
+      </w:r>
+      <w:r>
+        <w:rPr>
+          <w:rFonts w:ascii="Times New Roman" w:hAnsi="Times New Roman" w:cs="Times New Roman"/>
+        </w:rPr>
+        <w:t>This is an abstract and it has words. It is being mocked to be tested.</w:t>
+      </w:r>
+      <w:r>
+        <w:rPr>
+          <w:rFonts w:ascii="Times New Roman" w:hAnsi="Times New Roman" w:cs="Times New Roman"/>
+        </w:rPr>
+        <w:t xml:space="preserve"> </w:t>
+      </w:r>
+      <w:r>
+        <w:rPr>
+          <w:rFonts w:ascii="Times New Roman" w:hAnsi="Times New Roman" w:cs="Times New Roman"/>
+        </w:rPr>
+        <w:t>This is an abstract and it has words. It is being mocked to be tested.</w:t>
+      </w:r>
+      <w:r>
+        <w:rPr>
+          <w:rFonts w:ascii="Times New Roman" w:hAnsi="Times New Roman" w:cs="Times New Roman"/>
+        </w:rPr>
+        <w:t xml:space="preserve"> </w:t>
+      </w:r>
+      <w:r>
+        <w:rPr>
+          <w:rFonts w:ascii="Times New Roman" w:hAnsi="Times New Roman" w:cs="Times New Roman"/>
+        </w:rPr>
+        <w:t>This is an abstract and it has words. It is being mocked to be tested.</w:t>
+      </w:r>
+      <w:r>
+        <w:rPr>
+          <w:rFonts w:ascii="Times New Roman" w:hAnsi="Times New Roman" w:cs="Times New Roman"/>
+        </w:rPr>
+        <w:t xml:space="preserve"> </w:t>
+      </w:r>
+      <w:r>
+        <w:rPr>
+          <w:rFonts w:ascii="Times New Roman" w:hAnsi="Times New Roman" w:cs="Times New Roman"/>
+        </w:rPr>
+        <w:t>This is an abstract and it has words. It is being mocked to be tested.</w:t>
+      </w:r>
+      <w:r>
+        <w:rPr>
+          <w:rFonts w:ascii="Times New Roman" w:hAnsi="Times New Roman" w:cs="Times New Roman"/>
+        </w:rPr>
+        <w:t xml:space="preserve"> </w:t>
+      </w:r>
+      <w:r>
+        <w:rPr>
+          <w:rFonts w:ascii="Times New Roman" w:hAnsi="Times New Roman" w:cs="Times New Roman"/>
+        </w:rPr>
+        <w:t>This is an abstract and it has words. It is being mocked to be tested.</w:t>
+      </w:r>
+      <w:r>
+        <w:rPr>
+          <w:rFonts w:ascii="Times New Roman" w:hAnsi="Times New Roman" w:cs="Times New Roman"/>
+        </w:rPr>
+        <w:t xml:space="preserve"> </w:t>
+      </w:r>
+      <w:r>
+        <w:rPr>
+          <w:rFonts w:ascii="Times New Roman" w:hAnsi="Times New Roman" w:cs="Times New Roman"/>
+        </w:rPr>
+        <w:t>This is an abstract and it has words. It is being mocked to be tested.</w:t>
+      </w:r>
+      <w:r>
+        <w:rPr>
+          <w:rFonts w:ascii="Times New Roman" w:hAnsi="Times New Roman" w:cs="Times New Roman"/>
+        </w:rPr>
+        <w:t xml:space="preserve"> </w:t>
+      </w:r>
+      <w:r>
+        <w:rPr>
+          <w:rFonts w:ascii="Times New Roman" w:hAnsi="Times New Roman" w:cs="Times New Roman"/>
+        </w:rPr>
+        <w:t>This is an abstract and it has words. It is being mocked to be tested.</w:t>
+      </w:r>
+      <w:r>
+        <w:rPr>
+          <w:rFonts w:ascii="Times New Roman" w:hAnsi="Times New Roman" w:cs="Times New Roman"/>
+        </w:rPr>
+        <w:t xml:space="preserve"> </w:t>
+      </w:r>
+      <w:r>
+        <w:rPr>
+          <w:rFonts w:ascii="Times New Roman" w:hAnsi="Times New Roman" w:cs="Times New Roman"/>
+        </w:rPr>
+        <w:t>This is an abstract and it has words. It is being mocked to be tested.</w:t>
+      </w:r>
+      <w:r>
+        <w:rPr>
+          <w:rFonts w:ascii="Times New Roman" w:hAnsi="Times New Roman" w:cs="Times New Roman"/>
+        </w:rPr>
+        <w:t xml:space="preserve"> </w:t>
+      </w:r>
+      <w:r>
+        <w:rPr>
+          <w:rFonts w:ascii="Times New Roman" w:hAnsi="Times New Roman" w:cs="Times New Roman"/>
+        </w:rPr>
+        <w:t>This is an abstract and it has words. It is being mocked to be tested.</w:t>
+      </w:r>
+      <w:r>
+        <w:rPr>
+          <w:rFonts w:ascii="Times New Roman" w:hAnsi="Times New Roman" w:cs="Times New Roman"/>
+        </w:rPr>
+        <w:t xml:space="preserve"> </w:t>
+      </w:r>
+      <w:r>
+        <w:rPr>
+          <w:rFonts w:ascii="Times New Roman" w:hAnsi="Times New Roman" w:cs="Times New Roman"/>
+        </w:rPr>
+        <w:t>This is an abstract and it has words. It is being mocked to be tested.</w:t>
+      </w:r>
+      <w:r>
+        <w:rPr>
+          <w:rFonts w:ascii="Times New Roman" w:hAnsi="Times New Roman" w:cs="Times New Roman"/>
+        </w:rPr>
+        <w:t xml:space="preserve"> </w:t>
+      </w:r>
+    </w:p>
+    <w:p>
+      <w:pPr>
+        <w:spacing w:line="480" w:lineRule="auto"/>
+        <w:ind w:firstLine="720"/>
+        <w:rPr>
+          <w:rFonts w:ascii="Times New Roman" w:hAnsi="Times New Roman" w:cs="Times New Roman"/>
+        </w:rPr>
+      </w:pPr>
+      <w:r>
+        <w:rPr>
+          <w:rFonts w:ascii="Times New Roman" w:hAnsi="Times New Roman" w:cs="Times New Roman"/>
+        </w:rPr>
+        <w:t>This is an abstract and it has words. It is being mocked to be tested. This is an abstract and it has words. It is being mocked to be tested. This is an abstract and it has words. It is being mocked to be tested. This is an abstract and it has words. It is being mocked to be tested. This is an abstract and it has words. It is being mocked to be tested. This is an abstract and it has words. It is being mocked to be tested. This is an abstract and it has words. It is being mocked to be tested.</w:t>
+      </w:r>
+      <w:r>
+        <w:rPr>
+          <w:rFonts w:ascii="Times New Roman" w:hAnsi="Times New Roman" w:cs="Times New Roman"/>
+        </w:rPr>
+        <w:t xml:space="preserve"> </w:t>
+      </w:r>
+      <w:r>
+        <w:rPr>
+          <w:rFonts w:ascii="Times New Roman" w:hAnsi="Times New Roman" w:cs="Times New Roman"/>
+        </w:rPr>
+        <w:t>This is an abstract and it has words. It is being mocked to be tested.</w:t>
+      </w:r>
+      <w:r>
+        <w:rPr>
+          <w:rFonts w:ascii="Times New Roman" w:hAnsi="Times New Roman" w:cs="Times New Roman"/>
+        </w:rPr>
+        <w:t xml:space="preserve"> </w:t>
+      </w:r>
+      <w:r>
+        <w:rPr>
+          <w:rFonts w:ascii="Times New Roman" w:hAnsi="Times New Roman" w:cs="Times New Roman"/>
+        </w:rPr>
+        <w:t>This is an abstract and it has words. It is being mocked to be tested.</w:t>
+      </w:r>
+      <w:r>
+        <w:rPr>
+          <w:rFonts w:ascii="Times New Roman" w:hAnsi="Times New Roman" w:cs="Times New Roman"/>
+        </w:rPr>
+        <w:t xml:space="preserve"> </w:t>
+      </w:r>
+      <w:r>
+        <w:rPr>
+          <w:rFonts w:ascii="Times New Roman" w:hAnsi="Times New Roman" w:cs="Times New Roman"/>
+        </w:rPr>
+        <w:t>This is an abstract and it has words. It is being mocked to be tested.</w:t>
+      </w:r>
+      <w:r>
+        <w:rPr>
+          <w:rFonts w:ascii="Times New Roman" w:hAnsi="Times New Roman" w:cs="Times New Roman"/>
+        </w:rPr>
+        <w:t xml:space="preserve"> </w:t>
+      </w:r>
+    </w:p>
+    <w:p>
+      <w:pPr>
+        <w:spacing w:line="480" w:lineRule="auto"/>
+        <w:ind w:firstLine="720"/>
+        <w:rPr>
+          <w:rFonts w:ascii="Times New Roman" w:hAnsi="Times New Roman" w:cs="Times New Roman"/>
+        </w:rPr>
+      </w:pPr>
+    </w:p>
+    <w:p>
+      <w:pPr>
+        <w:rPr>
+          <w:rFonts w:ascii="Times New Roman" w:hAnsi="Times New Roman" w:cs="Times New Roman"/>
+        </w:rPr>
+      </w:pPr>
+      <w:r>
+        <w:rPr>
+          <w:rFonts w:ascii="Times New Roman" w:hAnsi="Times New Roman" w:cs="Times New Roman"/>
+        </w:rPr>
+        <w:br w:type="page"/>
+      </w:r>
+    </w:p>
+    <w:p>
+      <w:pPr>
+        <w:spacing w:line="480" w:lineRule="auto"/>
+        <w:ind w:firstLine="720"/>
+        <w:jc w:val="center"/>
+        <w:rPr>
+          <w:rFonts w:ascii="Times New Roman" w:hAnsi="Times New Roman" w:cs="Times New Roman"/>
+        </w:rPr>
+      </w:pPr>
+      <w:r>
+        <w:rPr>
+          <w:rFonts w:ascii="Times New Roman" w:hAnsi="Times New Roman" w:cs="Times New Roman"/>
+        </w:rPr>
+        <w:lastRenderedPageBreak/>
+        <w:t>LIST OF ABBREVIATIONS AND</w:t>
+      </w:r>
+      <w:r>
+        <w:rPr>
+          <w:rFonts w:ascii="Times New Roman" w:hAnsi="Times New Roman" w:cs="Times New Roman"/>
+        </w:rPr>
+        <w:t xml:space="preserve"> </w:t>
+      </w:r>
+      <w:r>
+        <w:rPr>
+          <w:rFonts w:ascii="Times New Roman" w:hAnsi="Times New Roman" w:cs="Times New Roman"/>
+        </w:rPr>
+        <w:t>SYMBOLS</w:t>
+      </w:r>
+    </w:p>
     <w:sectPr>
+      <w:footerReference w:type="even" r:id="rId6"/>
+      <w:footerReference w:type="default" r:id="rId7"/>
       <w:pgSz w:w="12240" w:h="15840"/>
       <w:pgMar w:top="2880" w:right="1440" w:bottom="1440" w:left="1440" w:header="720" w:footer="720" w:gutter="0"/>
+      <w:pgNumType w:fmt="lowerRoman"/>
       <w:cols w:space="720"/>
+      <w:titlePg/>
       <w:docGrid w:linePitch="360"/>
     </w:sectPr>
   </w:body>
 </w:document>
+</file>
+
+<file path=word/endnotes.xml><?xml version="1.0" encoding="utf-8"?>
+<w:endnotes xmlns:wpc="http://schemas.microsoft.com/office/word/2010/wordprocessingCanvas" xmlns:cx="http://schemas.microsoft.com/office/drawing/2014/chartex" xmlns:cx1="http://schemas.microsoft.com/office/drawing/2015/9/8/chartex" xmlns:cx2="http://schemas.microsoft.com/office/drawing/2015/10/21/chartex" xmlns:cx3="http://schemas.microsoft.com/office/drawing/2016/5/9/chartex" xmlns:cx4="http://schemas.microsoft.com/office/drawing/2016/5/10/chartex" xmlns:cx5="http://schemas.microsoft.com/office/drawing/2016/5/11/chartex" xmlns:cx6="http://schemas.microsoft.com/office/drawing/2016/5/12/chartex" xmlns:cx7="http://schemas.microsoft.com/office/drawing/2016/5/13/chartex" xmlns:cx8="http://schemas.microsoft.com/office/drawing/2016/5/14/chartex" xmlns:mc="http://schemas.openxmlformats.org/markup-compatibility/2006" xmlns:aink="http://schemas.microsoft.com/office/drawing/2016/ink" xmlns:am3d="http://schemas.microsoft.com/office/drawing/2017/model3d" xmlns:o="urn:schemas-microsoft-com:office:office" xmlns:oel="http://schemas.microsoft.com/office/2019/extlst" xmlns:r="http://schemas.openxmlformats.org/officeDocument/2006/relationships" xmlns:m="http://schemas.openxmlformats.org/officeDocument/2006/math" xmlns:v="urn:schemas-microsoft-com:vml" xmlns:wp14="http://schemas.microsoft.com/office/word/2010/wordprocessingDrawing" xmlns:wp="http://schemas.openxmlformats.org/drawingml/2006/wordprocessingDrawing" xmlns:w10="urn:schemas-microsoft-com:office:word" xmlns:w="http://schemas.openxmlformats.org/wordprocessingml/2006/main" xmlns:w14="http://schemas.microsoft.com/office/word/2010/wordml" xmlns:w15="http://schemas.microsoft.com/office/word/2012/wordml" xmlns:w16cex="http://schemas.microsoft.com/office/word/2018/wordml/cex" xmlns:w16cid="http://schemas.microsoft.com/office/word/2016/wordml/cid" xmlns:w16="http://schemas.microsoft.com/office/word/2018/wordml" xmlns:w16sdtdh="http://schemas.microsoft.com/office/word/2020/wordml/sdtdatahash" xmlns:w16se="http://schemas.microsoft.com/office/word/2015/wordml/symex" xmlns:wpg="http://schemas.microsoft.com/office/word/2010/wordprocessingGroup" xmlns:wpi="http://schemas.microsoft.com/office/word/2010/wordprocessingInk" xmlns:wne="http://schemas.microsoft.com/office/word/2006/wordml" xmlns:wps="http://schemas.microsoft.com/office/word/2010/wordprocessingShape" mc:Ignorable="w14 w15 w16se w16cid w16 w16cex w16sdtdh wp14">
+  <w:endnote w:type="separator" w:id="-1">
+    <w:p>
+      <w:r>
+        <w:separator/>
+      </w:r>
+    </w:p>
+  </w:endnote>
+  <w:endnote w:type="continuationSeparator" w:id="0">
+    <w:p>
+      <w:r>
+        <w:continuationSeparator/>
+      </w:r>
+    </w:p>
+  </w:endnote>
+</w:endnotes>
+</file>
+
+<file path=word/footer1.xml><?xml version="1.0" encoding="utf-8"?>
+<w:ftr xmlns:wpc="http://schemas.microsoft.com/office/word/2010/wordprocessingCanvas" xmlns:cx="http://schemas.microsoft.com/office/drawing/2014/chartex" xmlns:cx1="http://schemas.microsoft.com/office/drawing/2015/9/8/chartex" xmlns:cx2="http://schemas.microsoft.com/office/drawing/2015/10/21/chartex" xmlns:cx3="http://schemas.microsoft.com/office/drawing/2016/5/9/chartex" xmlns:cx4="http://schemas.microsoft.com/office/drawing/2016/5/10/chartex" xmlns:cx5="http://schemas.microsoft.com/office/drawing/2016/5/11/chartex" xmlns:cx6="http://schemas.microsoft.com/office/drawing/2016/5/12/chartex" xmlns:cx7="http://schemas.microsoft.com/office/drawing/2016/5/13/chartex" xmlns:cx8="http://schemas.microsoft.com/office/drawing/2016/5/14/chartex" xmlns:mc="http://schemas.openxmlformats.org/markup-compatibility/2006" xmlns:aink="http://schemas.microsoft.com/office/drawing/2016/ink" xmlns:am3d="http://schemas.microsoft.com/office/drawing/2017/model3d" xmlns:o="urn:schemas-microsoft-com:office:office" xmlns:oel="http://schemas.microsoft.com/office/2019/extlst" xmlns:r="http://schemas.openxmlformats.org/officeDocument/2006/relationships" xmlns:m="http://schemas.openxmlformats.org/officeDocument/2006/math" xmlns:v="urn:schemas-microsoft-com:vml" xmlns:wp14="http://schemas.microsoft.com/office/word/2010/wordprocessingDrawing" xmlns:wp="http://schemas.openxmlformats.org/drawingml/2006/wordprocessingDrawing" xmlns:w10="urn:schemas-microsoft-com:office:word" xmlns:w="http://schemas.openxmlformats.org/wordprocessingml/2006/main" xmlns:w14="http://schemas.microsoft.com/office/word/2010/wordml" xmlns:w15="http://schemas.microsoft.com/office/word/2012/wordml" xmlns:w16cex="http://schemas.microsoft.com/office/word/2018/wordml/cex" xmlns:w16cid="http://schemas.microsoft.com/office/word/2016/wordml/cid" xmlns:w16="http://schemas.microsoft.com/office/word/2018/wordml" xmlns:w16sdtdh="http://schemas.microsoft.com/office/word/2020/wordml/sdtdatahash" xmlns:w16se="http://schemas.microsoft.com/office/word/2015/wordml/symex" xmlns:wpg="http://schemas.microsoft.com/office/word/2010/wordprocessingGroup" xmlns:wpi="http://schemas.microsoft.com/office/word/2010/wordprocessingInk" xmlns:wne="http://schemas.microsoft.com/office/word/2006/wordml" xmlns:wps="http://schemas.microsoft.com/office/word/2010/wordprocessingShape" mc:Ignorable="w14 w15 w16se w16cid w16 w16cex w16sdtdh wp14">
+  <w:sdt>
+    <w:sdtPr>
+      <w:rPr>
+        <w:rStyle w:val="PageNumber"/>
+      </w:rPr>
+      <w:id w:val="-2122143153"/>
+      <w:docPartObj>
+        <w:docPartGallery w:val="Page Numbers (Bottom of Page)"/>
+        <w:docPartUnique/>
+      </w:docPartObj>
+    </w:sdtPr>
+    <w:sdtContent>
+      <w:p>
+        <w:pPr>
+          <w:pStyle w:val="Footer"/>
+          <w:framePr w:wrap="none" w:vAnchor="text" w:hAnchor="margin" w:xAlign="center" w:y="1"/>
+          <w:rPr>
+            <w:rStyle w:val="PageNumber"/>
+          </w:rPr>
+        </w:pPr>
+        <w:r>
+          <w:rPr>
+            <w:rStyle w:val="PageNumber"/>
+          </w:rPr>
+          <w:fldChar w:fldCharType="begin"/>
+        </w:r>
+        <w:r>
+          <w:rPr>
+            <w:rStyle w:val="PageNumber"/>
+          </w:rPr>
+          <w:instrText xml:space="preserve"> PAGE </w:instrText>
+        </w:r>
+        <w:r>
+          <w:rPr>
+            <w:rStyle w:val="PageNumber"/>
+          </w:rPr>
+          <w:fldChar w:fldCharType="end"/>
+        </w:r>
+      </w:p>
+    </w:sdtContent>
+  </w:sdt>
+  <w:p>
+    <w:pPr>
+      <w:pStyle w:val="Footer"/>
+      <w:ind w:right="360"/>
+    </w:pPr>
+  </w:p>
+</w:ftr>
+</file>
+
+<file path=word/footer2.xml><?xml version="1.0" encoding="utf-8"?>
+<w:ftr xmlns:wpc="http://schemas.microsoft.com/office/word/2010/wordprocessingCanvas" xmlns:cx="http://schemas.microsoft.com/office/drawing/2014/chartex" xmlns:cx1="http://schemas.microsoft.com/office/drawing/2015/9/8/chartex" xmlns:cx2="http://schemas.microsoft.com/office/drawing/2015/10/21/chartex" xmlns:cx3="http://schemas.microsoft.com/office/drawing/2016/5/9/chartex" xmlns:cx4="http://schemas.microsoft.com/office/drawing/2016/5/10/chartex" xmlns:cx5="http://schemas.microsoft.com/office/drawing/2016/5/11/chartex" xmlns:cx6="http://schemas.microsoft.com/office/drawing/2016/5/12/chartex" xmlns:cx7="http://schemas.microsoft.com/office/drawing/2016/5/13/chartex" xmlns:cx8="http://schemas.microsoft.com/office/drawing/2016/5/14/chartex" xmlns:mc="http://schemas.openxmlformats.org/markup-compatibility/2006" xmlns:aink="http://schemas.microsoft.com/office/drawing/2016/ink" xmlns:am3d="http://schemas.microsoft.com/office/drawing/2017/model3d" xmlns:o="urn:schemas-microsoft-com:office:office" xmlns:oel="http://schemas.microsoft.com/office/2019/extlst" xmlns:r="http://schemas.openxmlformats.org/officeDocument/2006/relationships" xmlns:m="http://schemas.openxmlformats.org/officeDocument/2006/math" xmlns:v="urn:schemas-microsoft-com:vml" xmlns:wp14="http://schemas.microsoft.com/office/word/2010/wordprocessingDrawing" xmlns:wp="http://schemas.openxmlformats.org/drawingml/2006/wordprocessingDrawing" xmlns:w10="urn:schemas-microsoft-com:office:word" xmlns:w="http://schemas.openxmlformats.org/wordprocessingml/2006/main" xmlns:w14="http://schemas.microsoft.com/office/word/2010/wordml" xmlns:w15="http://schemas.microsoft.com/office/word/2012/wordml" xmlns:w16cex="http://schemas.microsoft.com/office/word/2018/wordml/cex" xmlns:w16cid="http://schemas.microsoft.com/office/word/2016/wordml/cid" xmlns:w16="http://schemas.microsoft.com/office/word/2018/wordml" xmlns:w16sdtdh="http://schemas.microsoft.com/office/word/2020/wordml/sdtdatahash" xmlns:w16se="http://schemas.microsoft.com/office/word/2015/wordml/symex" xmlns:wpg="http://schemas.microsoft.com/office/word/2010/wordprocessingGroup" xmlns:wpi="http://schemas.microsoft.com/office/word/2010/wordprocessingInk" xmlns:wne="http://schemas.microsoft.com/office/word/2006/wordml" xmlns:wps="http://schemas.microsoft.com/office/word/2010/wordprocessingShape" mc:Ignorable="w14 w15 w16se w16cid w16 w16cex w16sdtdh wp14">
+  <w:p>
+    <w:pPr>
+      <w:pStyle w:val="Footer"/>
+      <w:ind w:right="360"/>
+      <w:jc w:val="center"/>
+    </w:pPr>
+  </w:p>
+</w:ftr>
+</file>
+
+<file path=word/footnotes.xml><?xml version="1.0" encoding="utf-8"?>
+<w:footnotes xmlns:wpc="http://schemas.microsoft.com/office/word/2010/wordprocessingCanvas" xmlns:cx="http://schemas.microsoft.com/office/drawing/2014/chartex" xmlns:cx1="http://schemas.microsoft.com/office/drawing/2015/9/8/chartex" xmlns:cx2="http://schemas.microsoft.com/office/drawing/2015/10/21/chartex" xmlns:cx3="http://schemas.microsoft.com/office/drawing/2016/5/9/chartex" xmlns:cx4="http://schemas.microsoft.com/office/drawing/2016/5/10/chartex" xmlns:cx5="http://schemas.microsoft.com/office/drawing/2016/5/11/chartex" xmlns:cx6="http://schemas.microsoft.com/office/drawing/2016/5/12/chartex" xmlns:cx7="http://schemas.microsoft.com/office/drawing/2016/5/13/chartex" xmlns:cx8="http://schemas.microsoft.com/office/drawing/2016/5/14/chartex" xmlns:mc="http://schemas.openxmlformats.org/markup-compatibility/2006" xmlns:aink="http://schemas.microsoft.com/office/drawing/2016/ink" xmlns:am3d="http://schemas.microsoft.com/office/drawing/2017/model3d" xmlns:o="urn:schemas-microsoft-com:office:office" xmlns:oel="http://schemas.microsoft.com/office/2019/extlst" xmlns:r="http://schemas.openxmlformats.org/officeDocument/2006/relationships" xmlns:m="http://schemas.openxmlformats.org/officeDocument/2006/math" xmlns:v="urn:schemas-microsoft-com:vml" xmlns:wp14="http://schemas.microsoft.com/office/word/2010/wordprocessingDrawing" xmlns:wp="http://schemas.openxmlformats.org/drawingml/2006/wordprocessingDrawing" xmlns:w10="urn:schemas-microsoft-com:office:word" xmlns:w="http://schemas.openxmlformats.org/wordprocessingml/2006/main" xmlns:w14="http://schemas.microsoft.com/office/word/2010/wordml" xmlns:w15="http://schemas.microsoft.com/office/word/2012/wordml" xmlns:w16cex="http://schemas.microsoft.com/office/word/2018/wordml/cex" xmlns:w16cid="http://schemas.microsoft.com/office/word/2016/wordml/cid" xmlns:w16="http://schemas.microsoft.com/office/word/2018/wordml" xmlns:w16sdtdh="http://schemas.microsoft.com/office/word/2020/wordml/sdtdatahash" xmlns:w16se="http://schemas.microsoft.com/office/word/2015/wordml/symex" xmlns:wpg="http://schemas.microsoft.com/office/word/2010/wordprocessingGroup" xmlns:wpi="http://schemas.microsoft.com/office/word/2010/wordprocessingInk" xmlns:wne="http://schemas.microsoft.com/office/word/2006/wordml" xmlns:wps="http://schemas.microsoft.com/office/word/2010/wordprocessingShape" mc:Ignorable="w14 w15 w16se w16cid w16 w16cex w16sdtdh wp14">
+  <w:footnote w:type="separator" w:id="-1">
+    <w:p>
+      <w:r>
+        <w:separator/>
+      </w:r>
+    </w:p>
+  </w:footnote>
+  <w:footnote w:type="continuationSeparator" w:id="0">
+    <w:p>
+      <w:r>
+        <w:continuationSeparator/>
+      </w:r>
+    </w:p>
+  </w:footnote>
+</w:footnotes>
 </file>
 
 <file path=word/styles.xml><?xml version="1.0" encoding="utf-8"?>
@@ -817,6 +1443,72 @@
       <w:contextualSpacing/>
     </w:pPr>
   </w:style>
+  <w:style w:type="paragraph" w:styleId="Footer">
+    <w:name w:val="footer"/>
+    <w:basedOn w:val="Normal"/>
+    <w:link w:val="FooterChar"/>
+    <w:uiPriority w:val="99"/>
+    <w:unhideWhenUsed/>
+    <w:rsid w:val="003D3184"/>
+    <w:pPr>
+      <w:tabs>
+        <w:tab w:val="center" w:pos="4680"/>
+        <w:tab w:val="right" w:pos="9360"/>
+      </w:tabs>
+    </w:pPr>
+  </w:style>
+  <w:style w:type="character" w:customStyle="1" w:styleId="FooterChar">
+    <w:name w:val="Footer Char"/>
+    <w:basedOn w:val="DefaultParagraphFont"/>
+    <w:link w:val="Footer"/>
+    <w:uiPriority w:val="99"/>
+    <w:rsid w:val="003D3184"/>
+  </w:style>
+  <w:style w:type="character" w:styleId="PageNumber">
+    <w:name w:val="page number"/>
+    <w:basedOn w:val="DefaultParagraphFont"/>
+    <w:uiPriority w:val="99"/>
+    <w:semiHidden/>
+    <w:unhideWhenUsed/>
+    <w:rsid w:val="003D3184"/>
+  </w:style>
+  <w:style w:type="paragraph" w:styleId="Header">
+    <w:name w:val="header"/>
+    <w:basedOn w:val="Normal"/>
+    <w:link w:val="HeaderChar"/>
+    <w:uiPriority w:val="99"/>
+    <w:unhideWhenUsed/>
+    <w:rsid w:val="003D3184"/>
+    <w:pPr>
+      <w:tabs>
+        <w:tab w:val="center" w:pos="4680"/>
+        <w:tab w:val="right" w:pos="9360"/>
+      </w:tabs>
+    </w:pPr>
+  </w:style>
+  <w:style w:type="character" w:customStyle="1" w:styleId="HeaderChar">
+    <w:name w:val="Header Char"/>
+    <w:basedOn w:val="DefaultParagraphFont"/>
+    <w:link w:val="Header"/>
+    <w:uiPriority w:val="99"/>
+    <w:rsid w:val="003D3184"/>
+  </w:style>
+  <w:style w:type="table" w:styleId="TableGrid">
+    <w:name w:val="Table Grid"/>
+    <w:basedOn w:val="TableNormal"/>
+    <w:uiPriority w:val="39"/>
+    <w:rsid w:val="009B1320"/>
+    <w:tblPr>
+      <w:tblBorders>
+        <w:top w:val="single" w:sz="4" w:space="0" w:color="auto"/>
+        <w:left w:val="single" w:sz="4" w:space="0" w:color="auto"/>
+        <w:bottom w:val="single" w:sz="4" w:space="0" w:color="auto"/>
+        <w:right w:val="single" w:sz="4" w:space="0" w:color="auto"/>
+        <w:insideH w:val="single" w:sz="4" w:space="0" w:color="auto"/>
+        <w:insideV w:val="single" w:sz="4" w:space="0" w:color="auto"/>
+      </w:tblBorders>
+    </w:tblPr>
+  </w:style>
 </w:styles>
 </file>
 

</xml_diff>

<commit_message>
add page number check
</commit_message>
<xml_diff>
--- a/prototyping/reference.docx
+++ b/prototyping/reference.docx
@@ -649,73 +649,7 @@
         <w:rPr>
           <w:rFonts w:ascii="Times New Roman" w:hAnsi="Times New Roman" w:cs="Times New Roman"/>
         </w:rPr>
-        <w:t xml:space="preserve">This is an abstract and it has words. It is being mocked to be tested. </w:t>
-      </w:r>
-      <w:r>
-        <w:rPr>
-          <w:rFonts w:ascii="Times New Roman" w:hAnsi="Times New Roman" w:cs="Times New Roman"/>
-        </w:rPr>
-        <w:t>This is an abstract and it has words. It is being mocked to be tested.</w:t>
-      </w:r>
-      <w:r>
-        <w:rPr>
-          <w:rFonts w:ascii="Times New Roman" w:hAnsi="Times New Roman" w:cs="Times New Roman"/>
-        </w:rPr>
-        <w:t xml:space="preserve"> </w:t>
-      </w:r>
-      <w:r>
-        <w:rPr>
-          <w:rFonts w:ascii="Times New Roman" w:hAnsi="Times New Roman" w:cs="Times New Roman"/>
-        </w:rPr>
-        <w:t>This is an abstract and it has words. It is being mocked to be tested.</w:t>
-      </w:r>
-      <w:r>
-        <w:rPr>
-          <w:rFonts w:ascii="Times New Roman" w:hAnsi="Times New Roman" w:cs="Times New Roman"/>
-        </w:rPr>
-        <w:t xml:space="preserve"> </w:t>
-      </w:r>
-      <w:r>
-        <w:rPr>
-          <w:rFonts w:ascii="Times New Roman" w:hAnsi="Times New Roman" w:cs="Times New Roman"/>
-        </w:rPr>
-        <w:t>This is an abstract and it has words. It is being mocked to be tested.</w:t>
-      </w:r>
-      <w:r>
-        <w:rPr>
-          <w:rFonts w:ascii="Times New Roman" w:hAnsi="Times New Roman" w:cs="Times New Roman"/>
-        </w:rPr>
-        <w:t xml:space="preserve"> </w:t>
-      </w:r>
-      <w:r>
-        <w:rPr>
-          <w:rFonts w:ascii="Times New Roman" w:hAnsi="Times New Roman" w:cs="Times New Roman"/>
-        </w:rPr>
-        <w:t>This is an abstract and it has words. It is being mocked to be tested.</w:t>
-      </w:r>
-      <w:r>
-        <w:rPr>
-          <w:rFonts w:ascii="Times New Roman" w:hAnsi="Times New Roman" w:cs="Times New Roman"/>
-        </w:rPr>
-        <w:t xml:space="preserve"> </w:t>
-      </w:r>
-      <w:r>
-        <w:rPr>
-          <w:rFonts w:ascii="Times New Roman" w:hAnsi="Times New Roman" w:cs="Times New Roman"/>
-        </w:rPr>
-        <w:t>This is an abstract and it has words. It is being mocked to be tested.</w:t>
-      </w:r>
-      <w:r>
-        <w:rPr>
-          <w:rFonts w:ascii="Times New Roman" w:hAnsi="Times New Roman" w:cs="Times New Roman"/>
-        </w:rPr>
-        <w:t xml:space="preserve"> </w:t>
-      </w:r>
-      <w:r>
-        <w:rPr>
-          <w:rFonts w:ascii="Times New Roman" w:hAnsi="Times New Roman" w:cs="Times New Roman"/>
-        </w:rPr>
-        <w:t>This is an abstract and it has words. It is being mocked to be tested.</w:t>
+        <w:t>This is an abstract and it has words. It is being mocked to be tested. This is an abstract and it has words. It is being mocked to be tested. This is an abstract and it has words. It is being mocked to be tested. This is an abstract and it has words. It is being mocked to be tested. This is an abstract and it has words. It is being mocked to be tested. This is an abstract and it has words. It is being mocked to be tested. This is an abstract and it has words. It is being mocked to be tested.</w:t>
       </w:r>
       <w:r>
         <w:rPr>
@@ -979,6 +913,60 @@
 
 <file path=word/footer2.xml><?xml version="1.0" encoding="utf-8"?>
 <w:ftr xmlns:wpc="http://schemas.microsoft.com/office/word/2010/wordprocessingCanvas" xmlns:cx="http://schemas.microsoft.com/office/drawing/2014/chartex" xmlns:cx1="http://schemas.microsoft.com/office/drawing/2015/9/8/chartex" xmlns:cx2="http://schemas.microsoft.com/office/drawing/2015/10/21/chartex" xmlns:cx3="http://schemas.microsoft.com/office/drawing/2016/5/9/chartex" xmlns:cx4="http://schemas.microsoft.com/office/drawing/2016/5/10/chartex" xmlns:cx5="http://schemas.microsoft.com/office/drawing/2016/5/11/chartex" xmlns:cx6="http://schemas.microsoft.com/office/drawing/2016/5/12/chartex" xmlns:cx7="http://schemas.microsoft.com/office/drawing/2016/5/13/chartex" xmlns:cx8="http://schemas.microsoft.com/office/drawing/2016/5/14/chartex" xmlns:mc="http://schemas.openxmlformats.org/markup-compatibility/2006" xmlns:aink="http://schemas.microsoft.com/office/drawing/2016/ink" xmlns:am3d="http://schemas.microsoft.com/office/drawing/2017/model3d" xmlns:o="urn:schemas-microsoft-com:office:office" xmlns:oel="http://schemas.microsoft.com/office/2019/extlst" xmlns:r="http://schemas.openxmlformats.org/officeDocument/2006/relationships" xmlns:m="http://schemas.openxmlformats.org/officeDocument/2006/math" xmlns:v="urn:schemas-microsoft-com:vml" xmlns:wp14="http://schemas.microsoft.com/office/word/2010/wordprocessingDrawing" xmlns:wp="http://schemas.openxmlformats.org/drawingml/2006/wordprocessingDrawing" xmlns:w10="urn:schemas-microsoft-com:office:word" xmlns:w="http://schemas.openxmlformats.org/wordprocessingml/2006/main" xmlns:w14="http://schemas.microsoft.com/office/word/2010/wordml" xmlns:w15="http://schemas.microsoft.com/office/word/2012/wordml" xmlns:w16cex="http://schemas.microsoft.com/office/word/2018/wordml/cex" xmlns:w16cid="http://schemas.microsoft.com/office/word/2016/wordml/cid" xmlns:w16="http://schemas.microsoft.com/office/word/2018/wordml" xmlns:w16sdtdh="http://schemas.microsoft.com/office/word/2020/wordml/sdtdatahash" xmlns:w16se="http://schemas.microsoft.com/office/word/2015/wordml/symex" xmlns:wpg="http://schemas.microsoft.com/office/word/2010/wordprocessingGroup" xmlns:wpi="http://schemas.microsoft.com/office/word/2010/wordprocessingInk" xmlns:wne="http://schemas.microsoft.com/office/word/2006/wordml" xmlns:wps="http://schemas.microsoft.com/office/word/2010/wordprocessingShape" mc:Ignorable="w14 w15 w16se w16cid w16 w16cex w16sdtdh wp14">
+  <w:sdt>
+    <w:sdtPr>
+      <w:rPr>
+        <w:rStyle w:val="PageNumber"/>
+      </w:rPr>
+      <w:id w:val="-178207367"/>
+      <w:docPartObj>
+        <w:docPartGallery w:val="Page Numbers (Bottom of Page)"/>
+        <w:docPartUnique/>
+      </w:docPartObj>
+    </w:sdtPr>
+    <w:sdtContent>
+      <w:p>
+        <w:pPr>
+          <w:pStyle w:val="Footer"/>
+          <w:framePr w:wrap="none" w:vAnchor="text" w:hAnchor="margin" w:xAlign="center" w:y="1"/>
+          <w:rPr>
+            <w:rStyle w:val="PageNumber"/>
+          </w:rPr>
+        </w:pPr>
+        <w:r>
+          <w:rPr>
+            <w:rStyle w:val="PageNumber"/>
+          </w:rPr>
+          <w:fldChar w:fldCharType="begin"/>
+        </w:r>
+        <w:r>
+          <w:rPr>
+            <w:rStyle w:val="PageNumber"/>
+          </w:rPr>
+          <w:instrText xml:space="preserve"> PAGE </w:instrText>
+        </w:r>
+        <w:r>
+          <w:rPr>
+            <w:rStyle w:val="PageNumber"/>
+          </w:rPr>
+          <w:fldChar w:fldCharType="separate"/>
+        </w:r>
+        <w:r>
+          <w:rPr>
+            <w:rStyle w:val="PageNumber"/>
+            <w:noProof/>
+          </w:rPr>
+          <w:t>iv</w:t>
+        </w:r>
+        <w:r>
+          <w:rPr>
+            <w:rStyle w:val="PageNumber"/>
+          </w:rPr>
+          <w:fldChar w:fldCharType="end"/>
+        </w:r>
+      </w:p>
+    </w:sdtContent>
+  </w:sdt>
   <w:p>
     <w:pPr>
       <w:pStyle w:val="Footer"/>

</xml_diff>

<commit_message>
PD 27: As a user, I want to check the abstract and copyright pages (#28)
* does abstract and copyright checks

* add page number check

* lint
</commit_message>
<xml_diff>
--- a/prototyping/reference.docx
+++ b/prototyping/reference.docx
@@ -168,43 +168,37 @@
         <w:rPr>
           <w:rFonts w:ascii="Times New Roman" w:hAnsi="Times New Roman" w:cs="Times New Roman"/>
         </w:rPr>
+        <w:t>FNAME MNAME LNAME, CO-CHAIR</w:t>
+      </w:r>
+    </w:p>
+    <w:p>
+      <w:pPr>
+        <w:jc w:val="center"/>
+        <w:rPr>
+          <w:rFonts w:ascii="Times New Roman" w:hAnsi="Times New Roman" w:cs="Times New Roman"/>
+        </w:rPr>
+      </w:pPr>
+      <w:r>
+        <w:rPr>
+          <w:rFonts w:ascii="Times New Roman" w:hAnsi="Times New Roman" w:cs="Times New Roman"/>
+        </w:rPr>
+        <w:t>FNAME MNAME LNAME, CO-CHAIR</w:t>
+      </w:r>
+    </w:p>
+    <w:p>
+      <w:pPr>
+        <w:spacing w:line="480" w:lineRule="auto"/>
+        <w:jc w:val="center"/>
+        <w:rPr>
+          <w:rFonts w:ascii="Times New Roman" w:hAnsi="Times New Roman" w:cs="Times New Roman"/>
+        </w:rPr>
+      </w:pPr>
+      <w:r>
+        <w:rPr>
+          <w:rFonts w:ascii="Times New Roman" w:hAnsi="Times New Roman" w:cs="Times New Roman"/>
+        </w:rPr>
         <w:t>FNAME MNAME LNAME</w:t>
       </w:r>
-      <w:r>
-        <w:rPr>
-          <w:rFonts w:ascii="Times New Roman" w:hAnsi="Times New Roman" w:cs="Times New Roman"/>
-        </w:rPr>
-        <w:t>, CO-CHAIR</w:t>
-      </w:r>
-    </w:p>
-    <w:p>
-      <w:pPr>
-        <w:jc w:val="center"/>
-        <w:rPr>
-          <w:rFonts w:ascii="Times New Roman" w:hAnsi="Times New Roman" w:cs="Times New Roman"/>
-        </w:rPr>
-      </w:pPr>
-      <w:r>
-        <w:rPr>
-          <w:rFonts w:ascii="Times New Roman" w:hAnsi="Times New Roman" w:cs="Times New Roman"/>
-        </w:rPr>
-        <w:t>FNAME MNAME LNAME, CO-CHAIR</w:t>
-      </w:r>
-    </w:p>
-    <w:p>
-      <w:pPr>
-        <w:spacing w:line="480" w:lineRule="auto"/>
-        <w:jc w:val="center"/>
-        <w:rPr>
-          <w:rFonts w:ascii="Times New Roman" w:hAnsi="Times New Roman" w:cs="Times New Roman"/>
-        </w:rPr>
-      </w:pPr>
-      <w:r>
-        <w:rPr>
-          <w:rFonts w:ascii="Times New Roman" w:hAnsi="Times New Roman" w:cs="Times New Roman"/>
-        </w:rPr>
-        <w:t>FNAME MNAME LNAME</w:t>
-      </w:r>
     </w:p>
     <w:p>
       <w:pPr>
@@ -372,14 +366,634 @@
         <w:t>2022</w:t>
       </w:r>
     </w:p>
+    <w:p>
+      <w:pPr>
+        <w:spacing w:line="480" w:lineRule="auto"/>
+        <w:jc w:val="center"/>
+        <w:rPr>
+          <w:rFonts w:ascii="Times New Roman" w:hAnsi="Times New Roman" w:cs="Times New Roman"/>
+        </w:rPr>
+      </w:pPr>
+    </w:p>
+    <w:p>
+      <w:pPr>
+        <w:spacing w:line="480" w:lineRule="auto"/>
+        <w:jc w:val="center"/>
+        <w:rPr>
+          <w:rFonts w:ascii="Times New Roman" w:hAnsi="Times New Roman" w:cs="Times New Roman"/>
+        </w:rPr>
+      </w:pPr>
+    </w:p>
+    <w:p>
+      <w:pPr>
+        <w:spacing w:line="480" w:lineRule="auto"/>
+        <w:jc w:val="center"/>
+        <w:rPr>
+          <w:rFonts w:ascii="Times New Roman" w:hAnsi="Times New Roman" w:cs="Times New Roman"/>
+        </w:rPr>
+      </w:pPr>
+    </w:p>
+    <w:p>
+      <w:pPr>
+        <w:spacing w:line="480" w:lineRule="auto"/>
+        <w:jc w:val="center"/>
+        <w:rPr>
+          <w:rFonts w:ascii="Times New Roman" w:hAnsi="Times New Roman" w:cs="Times New Roman"/>
+        </w:rPr>
+      </w:pPr>
+    </w:p>
+    <w:p>
+      <w:pPr>
+        <w:spacing w:line="480" w:lineRule="auto"/>
+        <w:jc w:val="center"/>
+        <w:rPr>
+          <w:rFonts w:ascii="Times New Roman" w:hAnsi="Times New Roman" w:cs="Times New Roman"/>
+        </w:rPr>
+      </w:pPr>
+    </w:p>
+    <w:p>
+      <w:pPr>
+        <w:spacing w:line="480" w:lineRule="auto"/>
+        <w:jc w:val="center"/>
+        <w:rPr>
+          <w:rFonts w:ascii="Times New Roman" w:hAnsi="Times New Roman" w:cs="Times New Roman"/>
+        </w:rPr>
+      </w:pPr>
+    </w:p>
+    <w:p>
+      <w:pPr>
+        <w:spacing w:line="480" w:lineRule="auto"/>
+        <w:jc w:val="center"/>
+        <w:rPr>
+          <w:rFonts w:ascii="Times New Roman" w:hAnsi="Times New Roman" w:cs="Times New Roman"/>
+        </w:rPr>
+      </w:pPr>
+    </w:p>
+    <w:p>
+      <w:pPr>
+        <w:spacing w:line="480" w:lineRule="auto"/>
+        <w:jc w:val="center"/>
+        <w:rPr>
+          <w:rFonts w:ascii="Times New Roman" w:hAnsi="Times New Roman" w:cs="Times New Roman"/>
+        </w:rPr>
+      </w:pPr>
+    </w:p>
+    <w:p>
+      <w:pPr>
+        <w:spacing w:line="480" w:lineRule="auto"/>
+        <w:jc w:val="center"/>
+        <w:rPr>
+          <w:rFonts w:ascii="Times New Roman" w:hAnsi="Times New Roman" w:cs="Times New Roman"/>
+        </w:rPr>
+      </w:pPr>
+    </w:p>
+    <w:p>
+      <w:pPr>
+        <w:spacing w:line="480" w:lineRule="auto"/>
+        <w:jc w:val="center"/>
+        <w:rPr>
+          <w:rFonts w:ascii="Times New Roman" w:hAnsi="Times New Roman" w:cs="Times New Roman"/>
+        </w:rPr>
+      </w:pPr>
+    </w:p>
+    <w:p>
+      <w:pPr>
+        <w:spacing w:line="480" w:lineRule="auto"/>
+        <w:jc w:val="center"/>
+        <w:rPr>
+          <w:rFonts w:ascii="Times New Roman" w:hAnsi="Times New Roman" w:cs="Times New Roman"/>
+        </w:rPr>
+      </w:pPr>
+    </w:p>
+    <w:p>
+      <w:pPr>
+        <w:spacing w:line="480" w:lineRule="auto"/>
+        <w:jc w:val="center"/>
+        <w:rPr>
+          <w:rFonts w:ascii="Times New Roman" w:hAnsi="Times New Roman" w:cs="Times New Roman"/>
+        </w:rPr>
+      </w:pPr>
+    </w:p>
+    <w:p>
+      <w:pPr>
+        <w:spacing w:line="480" w:lineRule="auto"/>
+        <w:jc w:val="center"/>
+        <w:rPr>
+          <w:rFonts w:ascii="Times New Roman" w:hAnsi="Times New Roman" w:cs="Times New Roman"/>
+        </w:rPr>
+      </w:pPr>
+    </w:p>
+    <w:p>
+      <w:pPr>
+        <w:spacing w:line="480" w:lineRule="auto"/>
+        <w:jc w:val="center"/>
+        <w:rPr>
+          <w:rFonts w:ascii="Times New Roman" w:hAnsi="Times New Roman" w:cs="Times New Roman"/>
+        </w:rPr>
+      </w:pPr>
+    </w:p>
+    <w:p>
+      <w:pPr>
+        <w:spacing w:line="480" w:lineRule="auto"/>
+        <w:jc w:val="center"/>
+        <w:rPr>
+          <w:rFonts w:ascii="Times New Roman" w:hAnsi="Times New Roman" w:cs="Times New Roman"/>
+        </w:rPr>
+      </w:pPr>
+    </w:p>
+    <w:p>
+      <w:pPr>
+        <w:spacing w:line="480" w:lineRule="auto"/>
+        <w:jc w:val="center"/>
+        <w:rPr>
+          <w:rFonts w:ascii="Times New Roman" w:hAnsi="Times New Roman" w:cs="Times New Roman"/>
+        </w:rPr>
+      </w:pPr>
+    </w:p>
+    <w:p>
+      <w:pPr>
+        <w:spacing w:line="480" w:lineRule="auto"/>
+        <w:jc w:val="center"/>
+        <w:rPr>
+          <w:rFonts w:ascii="Times New Roman" w:hAnsi="Times New Roman" w:cs="Times New Roman"/>
+        </w:rPr>
+      </w:pPr>
+    </w:p>
+    <w:p>
+      <w:pPr>
+        <w:spacing w:line="480" w:lineRule="auto"/>
+        <w:jc w:val="center"/>
+        <w:rPr>
+          <w:rFonts w:ascii="Times New Roman" w:hAnsi="Times New Roman" w:cs="Times New Roman"/>
+        </w:rPr>
+      </w:pPr>
+    </w:p>
+    <w:p>
+      <w:pPr>
+        <w:spacing w:line="480" w:lineRule="auto"/>
+        <w:rPr>
+          <w:rFonts w:ascii="Times New Roman" w:hAnsi="Times New Roman" w:cs="Times New Roman"/>
+        </w:rPr>
+      </w:pPr>
+    </w:p>
+    <w:p>
+      <w:pPr>
+        <w:spacing w:line="480" w:lineRule="auto"/>
+        <w:rPr>
+          <w:rFonts w:ascii="Times New Roman" w:hAnsi="Times New Roman" w:cs="Times New Roman"/>
+        </w:rPr>
+      </w:pPr>
+    </w:p>
+    <w:p>
+      <w:pPr>
+        <w:jc w:val="center"/>
+        <w:rPr>
+          <w:rFonts w:ascii="Times New Roman" w:hAnsi="Times New Roman" w:cs="Times New Roman"/>
+        </w:rPr>
+      </w:pPr>
+    </w:p>
+    <w:p>
+      <w:pPr>
+        <w:jc w:val="center"/>
+        <w:rPr>
+          <w:rFonts w:ascii="Times New Roman" w:hAnsi="Times New Roman" w:cs="Times New Roman"/>
+        </w:rPr>
+      </w:pPr>
+      <w:r>
+        <w:rPr>
+          <w:rFonts w:ascii="Times New Roman" w:hAnsi="Times New Roman" w:cs="Times New Roman"/>
+        </w:rPr>
+        <w:t xml:space="preserve">Copyright </w:t>
+      </w:r>
+      <w:proofErr w:type="spellStart"/>
+      <w:r>
+        <w:rPr>
+          <w:rFonts w:ascii="Times New Roman" w:hAnsi="Times New Roman" w:cs="Times New Roman"/>
+        </w:rPr>
+        <w:t>fname</w:t>
+      </w:r>
+      <w:proofErr w:type="spellEnd"/>
+      <w:r>
+        <w:rPr>
+          <w:rFonts w:ascii="Times New Roman" w:hAnsi="Times New Roman" w:cs="Times New Roman"/>
+        </w:rPr>
+        <w:t xml:space="preserve"> </w:t>
+      </w:r>
+      <w:proofErr w:type="spellStart"/>
+      <w:r>
+        <w:rPr>
+          <w:rFonts w:ascii="Times New Roman" w:hAnsi="Times New Roman" w:cs="Times New Roman"/>
+        </w:rPr>
+        <w:t>mname</w:t>
+      </w:r>
+      <w:proofErr w:type="spellEnd"/>
+      <w:r>
+        <w:rPr>
+          <w:rFonts w:ascii="Times New Roman" w:hAnsi="Times New Roman" w:cs="Times New Roman"/>
+        </w:rPr>
+        <w:t xml:space="preserve"> </w:t>
+      </w:r>
+      <w:proofErr w:type="spellStart"/>
+      <w:r>
+        <w:rPr>
+          <w:rFonts w:ascii="Times New Roman" w:hAnsi="Times New Roman" w:cs="Times New Roman"/>
+        </w:rPr>
+        <w:t>lname</w:t>
+      </w:r>
+      <w:proofErr w:type="spellEnd"/>
+      <w:r>
+        <w:rPr>
+          <w:rFonts w:ascii="Times New Roman" w:hAnsi="Times New Roman" w:cs="Times New Roman"/>
+        </w:rPr>
+        <w:t xml:space="preserve"> 2022</w:t>
+      </w:r>
+    </w:p>
+    <w:p>
+      <w:pPr>
+        <w:jc w:val="center"/>
+        <w:rPr>
+          <w:rFonts w:ascii="Times New Roman" w:hAnsi="Times New Roman" w:cs="Times New Roman"/>
+        </w:rPr>
+      </w:pPr>
+      <w:r>
+        <w:rPr>
+          <w:rFonts w:ascii="Times New Roman" w:hAnsi="Times New Roman" w:cs="Times New Roman"/>
+        </w:rPr>
+        <w:t>ALL RIGHTS RESERVED</w:t>
+      </w:r>
+    </w:p>
+    <w:p>
+      <w:pPr>
+        <w:jc w:val="center"/>
+        <w:rPr>
+          <w:rFonts w:ascii="Times New Roman" w:hAnsi="Times New Roman" w:cs="Times New Roman"/>
+        </w:rPr>
+      </w:pPr>
+      <w:r>
+        <w:rPr>
+          <w:rFonts w:ascii="Times New Roman" w:hAnsi="Times New Roman" w:cs="Times New Roman"/>
+        </w:rPr>
+        <w:lastRenderedPageBreak/>
+        <w:t>ABSTRACT</w:t>
+      </w:r>
+    </w:p>
+    <w:p>
+      <w:pPr>
+        <w:spacing w:line="480" w:lineRule="auto"/>
+        <w:ind w:firstLine="720"/>
+        <w:rPr>
+          <w:rFonts w:ascii="Times New Roman" w:hAnsi="Times New Roman" w:cs="Times New Roman"/>
+        </w:rPr>
+      </w:pPr>
+      <w:r>
+        <w:rPr>
+          <w:rFonts w:ascii="Times New Roman" w:hAnsi="Times New Roman" w:cs="Times New Roman"/>
+        </w:rPr>
+        <w:t>This is an abstract and it has words. It is being mocked to be tested. This is an abstract and it has words. It is being mocked to be tested. This is an abstract and it has words. It is being mocked to be tested. This is an abstract and it has words. It is being mocked to be tested. This is an abstract and it has words. It is being mocked to be tested. This is an abstract and it has words. It is being mocked to be tested. This is an abstract and it has words. It is being mocked to be tested.</w:t>
+      </w:r>
+      <w:r>
+        <w:rPr>
+          <w:rFonts w:ascii="Times New Roman" w:hAnsi="Times New Roman" w:cs="Times New Roman"/>
+        </w:rPr>
+        <w:t xml:space="preserve"> </w:t>
+      </w:r>
+      <w:r>
+        <w:rPr>
+          <w:rFonts w:ascii="Times New Roman" w:hAnsi="Times New Roman" w:cs="Times New Roman"/>
+        </w:rPr>
+        <w:t>This is an abstract and it has words. It is being mocked to be tested.</w:t>
+      </w:r>
+      <w:r>
+        <w:rPr>
+          <w:rFonts w:ascii="Times New Roman" w:hAnsi="Times New Roman" w:cs="Times New Roman"/>
+        </w:rPr>
+        <w:t xml:space="preserve"> </w:t>
+      </w:r>
+      <w:r>
+        <w:rPr>
+          <w:rFonts w:ascii="Times New Roman" w:hAnsi="Times New Roman" w:cs="Times New Roman"/>
+        </w:rPr>
+        <w:t>This is an abstract and it has words. It is being mocked to be tested.</w:t>
+      </w:r>
+      <w:r>
+        <w:rPr>
+          <w:rFonts w:ascii="Times New Roman" w:hAnsi="Times New Roman" w:cs="Times New Roman"/>
+        </w:rPr>
+        <w:t xml:space="preserve"> </w:t>
+      </w:r>
+      <w:r>
+        <w:rPr>
+          <w:rFonts w:ascii="Times New Roman" w:hAnsi="Times New Roman" w:cs="Times New Roman"/>
+        </w:rPr>
+        <w:t>This is an abstract and it has words. It is being mocked to be tested.</w:t>
+      </w:r>
+      <w:r>
+        <w:rPr>
+          <w:rFonts w:ascii="Times New Roman" w:hAnsi="Times New Roman" w:cs="Times New Roman"/>
+        </w:rPr>
+        <w:t xml:space="preserve"> </w:t>
+      </w:r>
+      <w:r>
+        <w:rPr>
+          <w:rFonts w:ascii="Times New Roman" w:hAnsi="Times New Roman" w:cs="Times New Roman"/>
+        </w:rPr>
+        <w:t>This is an abstract and it has words. It is being mocked to be tested.</w:t>
+      </w:r>
+      <w:r>
+        <w:rPr>
+          <w:rFonts w:ascii="Times New Roman" w:hAnsi="Times New Roman" w:cs="Times New Roman"/>
+        </w:rPr>
+        <w:t xml:space="preserve"> </w:t>
+      </w:r>
+      <w:r>
+        <w:rPr>
+          <w:rFonts w:ascii="Times New Roman" w:hAnsi="Times New Roman" w:cs="Times New Roman"/>
+        </w:rPr>
+        <w:t>This is an abstract and it has words. It is being mocked to be tested.</w:t>
+      </w:r>
+      <w:r>
+        <w:rPr>
+          <w:rFonts w:ascii="Times New Roman" w:hAnsi="Times New Roman" w:cs="Times New Roman"/>
+        </w:rPr>
+        <w:t xml:space="preserve"> </w:t>
+      </w:r>
+    </w:p>
+    <w:p>
+      <w:pPr>
+        <w:spacing w:line="480" w:lineRule="auto"/>
+        <w:ind w:firstLine="720"/>
+        <w:rPr>
+          <w:rFonts w:ascii="Times New Roman" w:hAnsi="Times New Roman" w:cs="Times New Roman"/>
+        </w:rPr>
+      </w:pPr>
+      <w:r>
+        <w:rPr>
+          <w:rFonts w:ascii="Times New Roman" w:hAnsi="Times New Roman" w:cs="Times New Roman"/>
+        </w:rPr>
+        <w:t>This is an abstract and it has words. It is being mocked to be tested. This is an abstract and it has words. It is being mocked to be tested. This is an abstract and it has words. It is being mocked to be tested. This is an abstract and it has words. It is being mocked to be tested. This is an abstract and it has words. It is being mocked to be tested. This is an abstract and it has words. It is being mocked to be tested. This is an abstract and it has words. It is being mocked to be tested.</w:t>
+      </w:r>
+      <w:r>
+        <w:rPr>
+          <w:rFonts w:ascii="Times New Roman" w:hAnsi="Times New Roman" w:cs="Times New Roman"/>
+        </w:rPr>
+        <w:t xml:space="preserve"> </w:t>
+      </w:r>
+      <w:r>
+        <w:rPr>
+          <w:rFonts w:ascii="Times New Roman" w:hAnsi="Times New Roman" w:cs="Times New Roman"/>
+        </w:rPr>
+        <w:t>This is an abstract and it has words. It is being mocked to be tested.</w:t>
+      </w:r>
+      <w:r>
+        <w:rPr>
+          <w:rFonts w:ascii="Times New Roman" w:hAnsi="Times New Roman" w:cs="Times New Roman"/>
+        </w:rPr>
+        <w:t xml:space="preserve"> </w:t>
+      </w:r>
+      <w:r>
+        <w:rPr>
+          <w:rFonts w:ascii="Times New Roman" w:hAnsi="Times New Roman" w:cs="Times New Roman"/>
+        </w:rPr>
+        <w:t>This is an abstract and it has words. It is being mocked to be tested.</w:t>
+      </w:r>
+      <w:r>
+        <w:rPr>
+          <w:rFonts w:ascii="Times New Roman" w:hAnsi="Times New Roman" w:cs="Times New Roman"/>
+        </w:rPr>
+        <w:t xml:space="preserve"> </w:t>
+      </w:r>
+      <w:r>
+        <w:rPr>
+          <w:rFonts w:ascii="Times New Roman" w:hAnsi="Times New Roman" w:cs="Times New Roman"/>
+        </w:rPr>
+        <w:t>This is an abstract and it has words. It is being mocked to be tested.</w:t>
+      </w:r>
+      <w:r>
+        <w:rPr>
+          <w:rFonts w:ascii="Times New Roman" w:hAnsi="Times New Roman" w:cs="Times New Roman"/>
+        </w:rPr>
+        <w:t xml:space="preserve"> </w:t>
+      </w:r>
+    </w:p>
+    <w:p>
+      <w:pPr>
+        <w:spacing w:line="480" w:lineRule="auto"/>
+        <w:ind w:firstLine="720"/>
+        <w:rPr>
+          <w:rFonts w:ascii="Times New Roman" w:hAnsi="Times New Roman" w:cs="Times New Roman"/>
+        </w:rPr>
+      </w:pPr>
+    </w:p>
+    <w:p>
+      <w:pPr>
+        <w:rPr>
+          <w:rFonts w:ascii="Times New Roman" w:hAnsi="Times New Roman" w:cs="Times New Roman"/>
+        </w:rPr>
+      </w:pPr>
+      <w:r>
+        <w:rPr>
+          <w:rFonts w:ascii="Times New Roman" w:hAnsi="Times New Roman" w:cs="Times New Roman"/>
+        </w:rPr>
+        <w:br w:type="page"/>
+      </w:r>
+    </w:p>
+    <w:p>
+      <w:pPr>
+        <w:spacing w:line="480" w:lineRule="auto"/>
+        <w:ind w:firstLine="720"/>
+        <w:jc w:val="center"/>
+        <w:rPr>
+          <w:rFonts w:ascii="Times New Roman" w:hAnsi="Times New Roman" w:cs="Times New Roman"/>
+        </w:rPr>
+      </w:pPr>
+      <w:r>
+        <w:rPr>
+          <w:rFonts w:ascii="Times New Roman" w:hAnsi="Times New Roman" w:cs="Times New Roman"/>
+        </w:rPr>
+        <w:lastRenderedPageBreak/>
+        <w:t>LIST OF ABBREVIATIONS AND</w:t>
+      </w:r>
+      <w:r>
+        <w:rPr>
+          <w:rFonts w:ascii="Times New Roman" w:hAnsi="Times New Roman" w:cs="Times New Roman"/>
+        </w:rPr>
+        <w:t xml:space="preserve"> </w:t>
+      </w:r>
+      <w:r>
+        <w:rPr>
+          <w:rFonts w:ascii="Times New Roman" w:hAnsi="Times New Roman" w:cs="Times New Roman"/>
+        </w:rPr>
+        <w:t>SYMBOLS</w:t>
+      </w:r>
+    </w:p>
     <w:sectPr>
+      <w:footerReference w:type="even" r:id="rId6"/>
+      <w:footerReference w:type="default" r:id="rId7"/>
       <w:pgSz w:w="12240" w:h="15840"/>
       <w:pgMar w:top="2880" w:right="1440" w:bottom="1440" w:left="1440" w:header="720" w:footer="720" w:gutter="0"/>
+      <w:pgNumType w:fmt="lowerRoman"/>
       <w:cols w:space="720"/>
+      <w:titlePg/>
       <w:docGrid w:linePitch="360"/>
     </w:sectPr>
   </w:body>
 </w:document>
+</file>
+
+<file path=word/endnotes.xml><?xml version="1.0" encoding="utf-8"?>
+<w:endnotes xmlns:wpc="http://schemas.microsoft.com/office/word/2010/wordprocessingCanvas" xmlns:cx="http://schemas.microsoft.com/office/drawing/2014/chartex" xmlns:cx1="http://schemas.microsoft.com/office/drawing/2015/9/8/chartex" xmlns:cx2="http://schemas.microsoft.com/office/drawing/2015/10/21/chartex" xmlns:cx3="http://schemas.microsoft.com/office/drawing/2016/5/9/chartex" xmlns:cx4="http://schemas.microsoft.com/office/drawing/2016/5/10/chartex" xmlns:cx5="http://schemas.microsoft.com/office/drawing/2016/5/11/chartex" xmlns:cx6="http://schemas.microsoft.com/office/drawing/2016/5/12/chartex" xmlns:cx7="http://schemas.microsoft.com/office/drawing/2016/5/13/chartex" xmlns:cx8="http://schemas.microsoft.com/office/drawing/2016/5/14/chartex" xmlns:mc="http://schemas.openxmlformats.org/markup-compatibility/2006" xmlns:aink="http://schemas.microsoft.com/office/drawing/2016/ink" xmlns:am3d="http://schemas.microsoft.com/office/drawing/2017/model3d" xmlns:o="urn:schemas-microsoft-com:office:office" xmlns:oel="http://schemas.microsoft.com/office/2019/extlst" xmlns:r="http://schemas.openxmlformats.org/officeDocument/2006/relationships" xmlns:m="http://schemas.openxmlformats.org/officeDocument/2006/math" xmlns:v="urn:schemas-microsoft-com:vml" xmlns:wp14="http://schemas.microsoft.com/office/word/2010/wordprocessingDrawing" xmlns:wp="http://schemas.openxmlformats.org/drawingml/2006/wordprocessingDrawing" xmlns:w10="urn:schemas-microsoft-com:office:word" xmlns:w="http://schemas.openxmlformats.org/wordprocessingml/2006/main" xmlns:w14="http://schemas.microsoft.com/office/word/2010/wordml" xmlns:w15="http://schemas.microsoft.com/office/word/2012/wordml" xmlns:w16cex="http://schemas.microsoft.com/office/word/2018/wordml/cex" xmlns:w16cid="http://schemas.microsoft.com/office/word/2016/wordml/cid" xmlns:w16="http://schemas.microsoft.com/office/word/2018/wordml" xmlns:w16sdtdh="http://schemas.microsoft.com/office/word/2020/wordml/sdtdatahash" xmlns:w16se="http://schemas.microsoft.com/office/word/2015/wordml/symex" xmlns:wpg="http://schemas.microsoft.com/office/word/2010/wordprocessingGroup" xmlns:wpi="http://schemas.microsoft.com/office/word/2010/wordprocessingInk" xmlns:wne="http://schemas.microsoft.com/office/word/2006/wordml" xmlns:wps="http://schemas.microsoft.com/office/word/2010/wordprocessingShape" mc:Ignorable="w14 w15 w16se w16cid w16 w16cex w16sdtdh wp14">
+  <w:endnote w:type="separator" w:id="-1">
+    <w:p>
+      <w:r>
+        <w:separator/>
+      </w:r>
+    </w:p>
+  </w:endnote>
+  <w:endnote w:type="continuationSeparator" w:id="0">
+    <w:p>
+      <w:r>
+        <w:continuationSeparator/>
+      </w:r>
+    </w:p>
+  </w:endnote>
+</w:endnotes>
+</file>
+
+<file path=word/footer1.xml><?xml version="1.0" encoding="utf-8"?>
+<w:ftr xmlns:wpc="http://schemas.microsoft.com/office/word/2010/wordprocessingCanvas" xmlns:cx="http://schemas.microsoft.com/office/drawing/2014/chartex" xmlns:cx1="http://schemas.microsoft.com/office/drawing/2015/9/8/chartex" xmlns:cx2="http://schemas.microsoft.com/office/drawing/2015/10/21/chartex" xmlns:cx3="http://schemas.microsoft.com/office/drawing/2016/5/9/chartex" xmlns:cx4="http://schemas.microsoft.com/office/drawing/2016/5/10/chartex" xmlns:cx5="http://schemas.microsoft.com/office/drawing/2016/5/11/chartex" xmlns:cx6="http://schemas.microsoft.com/office/drawing/2016/5/12/chartex" xmlns:cx7="http://schemas.microsoft.com/office/drawing/2016/5/13/chartex" xmlns:cx8="http://schemas.microsoft.com/office/drawing/2016/5/14/chartex" xmlns:mc="http://schemas.openxmlformats.org/markup-compatibility/2006" xmlns:aink="http://schemas.microsoft.com/office/drawing/2016/ink" xmlns:am3d="http://schemas.microsoft.com/office/drawing/2017/model3d" xmlns:o="urn:schemas-microsoft-com:office:office" xmlns:oel="http://schemas.microsoft.com/office/2019/extlst" xmlns:r="http://schemas.openxmlformats.org/officeDocument/2006/relationships" xmlns:m="http://schemas.openxmlformats.org/officeDocument/2006/math" xmlns:v="urn:schemas-microsoft-com:vml" xmlns:wp14="http://schemas.microsoft.com/office/word/2010/wordprocessingDrawing" xmlns:wp="http://schemas.openxmlformats.org/drawingml/2006/wordprocessingDrawing" xmlns:w10="urn:schemas-microsoft-com:office:word" xmlns:w="http://schemas.openxmlformats.org/wordprocessingml/2006/main" xmlns:w14="http://schemas.microsoft.com/office/word/2010/wordml" xmlns:w15="http://schemas.microsoft.com/office/word/2012/wordml" xmlns:w16cex="http://schemas.microsoft.com/office/word/2018/wordml/cex" xmlns:w16cid="http://schemas.microsoft.com/office/word/2016/wordml/cid" xmlns:w16="http://schemas.microsoft.com/office/word/2018/wordml" xmlns:w16sdtdh="http://schemas.microsoft.com/office/word/2020/wordml/sdtdatahash" xmlns:w16se="http://schemas.microsoft.com/office/word/2015/wordml/symex" xmlns:wpg="http://schemas.microsoft.com/office/word/2010/wordprocessingGroup" xmlns:wpi="http://schemas.microsoft.com/office/word/2010/wordprocessingInk" xmlns:wne="http://schemas.microsoft.com/office/word/2006/wordml" xmlns:wps="http://schemas.microsoft.com/office/word/2010/wordprocessingShape" mc:Ignorable="w14 w15 w16se w16cid w16 w16cex w16sdtdh wp14">
+  <w:sdt>
+    <w:sdtPr>
+      <w:rPr>
+        <w:rStyle w:val="PageNumber"/>
+      </w:rPr>
+      <w:id w:val="-2122143153"/>
+      <w:docPartObj>
+        <w:docPartGallery w:val="Page Numbers (Bottom of Page)"/>
+        <w:docPartUnique/>
+      </w:docPartObj>
+    </w:sdtPr>
+    <w:sdtContent>
+      <w:p>
+        <w:pPr>
+          <w:pStyle w:val="Footer"/>
+          <w:framePr w:wrap="none" w:vAnchor="text" w:hAnchor="margin" w:xAlign="center" w:y="1"/>
+          <w:rPr>
+            <w:rStyle w:val="PageNumber"/>
+          </w:rPr>
+        </w:pPr>
+        <w:r>
+          <w:rPr>
+            <w:rStyle w:val="PageNumber"/>
+          </w:rPr>
+          <w:fldChar w:fldCharType="begin"/>
+        </w:r>
+        <w:r>
+          <w:rPr>
+            <w:rStyle w:val="PageNumber"/>
+          </w:rPr>
+          <w:instrText xml:space="preserve"> PAGE </w:instrText>
+        </w:r>
+        <w:r>
+          <w:rPr>
+            <w:rStyle w:val="PageNumber"/>
+          </w:rPr>
+          <w:fldChar w:fldCharType="end"/>
+        </w:r>
+      </w:p>
+    </w:sdtContent>
+  </w:sdt>
+  <w:p>
+    <w:pPr>
+      <w:pStyle w:val="Footer"/>
+      <w:ind w:right="360"/>
+    </w:pPr>
+  </w:p>
+</w:ftr>
+</file>
+
+<file path=word/footer2.xml><?xml version="1.0" encoding="utf-8"?>
+<w:ftr xmlns:wpc="http://schemas.microsoft.com/office/word/2010/wordprocessingCanvas" xmlns:cx="http://schemas.microsoft.com/office/drawing/2014/chartex" xmlns:cx1="http://schemas.microsoft.com/office/drawing/2015/9/8/chartex" xmlns:cx2="http://schemas.microsoft.com/office/drawing/2015/10/21/chartex" xmlns:cx3="http://schemas.microsoft.com/office/drawing/2016/5/9/chartex" xmlns:cx4="http://schemas.microsoft.com/office/drawing/2016/5/10/chartex" xmlns:cx5="http://schemas.microsoft.com/office/drawing/2016/5/11/chartex" xmlns:cx6="http://schemas.microsoft.com/office/drawing/2016/5/12/chartex" xmlns:cx7="http://schemas.microsoft.com/office/drawing/2016/5/13/chartex" xmlns:cx8="http://schemas.microsoft.com/office/drawing/2016/5/14/chartex" xmlns:mc="http://schemas.openxmlformats.org/markup-compatibility/2006" xmlns:aink="http://schemas.microsoft.com/office/drawing/2016/ink" xmlns:am3d="http://schemas.microsoft.com/office/drawing/2017/model3d" xmlns:o="urn:schemas-microsoft-com:office:office" xmlns:oel="http://schemas.microsoft.com/office/2019/extlst" xmlns:r="http://schemas.openxmlformats.org/officeDocument/2006/relationships" xmlns:m="http://schemas.openxmlformats.org/officeDocument/2006/math" xmlns:v="urn:schemas-microsoft-com:vml" xmlns:wp14="http://schemas.microsoft.com/office/word/2010/wordprocessingDrawing" xmlns:wp="http://schemas.openxmlformats.org/drawingml/2006/wordprocessingDrawing" xmlns:w10="urn:schemas-microsoft-com:office:word" xmlns:w="http://schemas.openxmlformats.org/wordprocessingml/2006/main" xmlns:w14="http://schemas.microsoft.com/office/word/2010/wordml" xmlns:w15="http://schemas.microsoft.com/office/word/2012/wordml" xmlns:w16cex="http://schemas.microsoft.com/office/word/2018/wordml/cex" xmlns:w16cid="http://schemas.microsoft.com/office/word/2016/wordml/cid" xmlns:w16="http://schemas.microsoft.com/office/word/2018/wordml" xmlns:w16sdtdh="http://schemas.microsoft.com/office/word/2020/wordml/sdtdatahash" xmlns:w16se="http://schemas.microsoft.com/office/word/2015/wordml/symex" xmlns:wpg="http://schemas.microsoft.com/office/word/2010/wordprocessingGroup" xmlns:wpi="http://schemas.microsoft.com/office/word/2010/wordprocessingInk" xmlns:wne="http://schemas.microsoft.com/office/word/2006/wordml" xmlns:wps="http://schemas.microsoft.com/office/word/2010/wordprocessingShape" mc:Ignorable="w14 w15 w16se w16cid w16 w16cex w16sdtdh wp14">
+  <w:sdt>
+    <w:sdtPr>
+      <w:rPr>
+        <w:rStyle w:val="PageNumber"/>
+      </w:rPr>
+      <w:id w:val="-178207367"/>
+      <w:docPartObj>
+        <w:docPartGallery w:val="Page Numbers (Bottom of Page)"/>
+        <w:docPartUnique/>
+      </w:docPartObj>
+    </w:sdtPr>
+    <w:sdtContent>
+      <w:p>
+        <w:pPr>
+          <w:pStyle w:val="Footer"/>
+          <w:framePr w:wrap="none" w:vAnchor="text" w:hAnchor="margin" w:xAlign="center" w:y="1"/>
+          <w:rPr>
+            <w:rStyle w:val="PageNumber"/>
+          </w:rPr>
+        </w:pPr>
+        <w:r>
+          <w:rPr>
+            <w:rStyle w:val="PageNumber"/>
+          </w:rPr>
+          <w:fldChar w:fldCharType="begin"/>
+        </w:r>
+        <w:r>
+          <w:rPr>
+            <w:rStyle w:val="PageNumber"/>
+          </w:rPr>
+          <w:instrText xml:space="preserve"> PAGE </w:instrText>
+        </w:r>
+        <w:r>
+          <w:rPr>
+            <w:rStyle w:val="PageNumber"/>
+          </w:rPr>
+          <w:fldChar w:fldCharType="separate"/>
+        </w:r>
+        <w:r>
+          <w:rPr>
+            <w:rStyle w:val="PageNumber"/>
+            <w:noProof/>
+          </w:rPr>
+          <w:t>iv</w:t>
+        </w:r>
+        <w:r>
+          <w:rPr>
+            <w:rStyle w:val="PageNumber"/>
+          </w:rPr>
+          <w:fldChar w:fldCharType="end"/>
+        </w:r>
+      </w:p>
+    </w:sdtContent>
+  </w:sdt>
+  <w:p>
+    <w:pPr>
+      <w:pStyle w:val="Footer"/>
+      <w:ind w:right="360"/>
+      <w:jc w:val="center"/>
+    </w:pPr>
+  </w:p>
+</w:ftr>
+</file>
+
+<file path=word/footnotes.xml><?xml version="1.0" encoding="utf-8"?>
+<w:footnotes xmlns:wpc="http://schemas.microsoft.com/office/word/2010/wordprocessingCanvas" xmlns:cx="http://schemas.microsoft.com/office/drawing/2014/chartex" xmlns:cx1="http://schemas.microsoft.com/office/drawing/2015/9/8/chartex" xmlns:cx2="http://schemas.microsoft.com/office/drawing/2015/10/21/chartex" xmlns:cx3="http://schemas.microsoft.com/office/drawing/2016/5/9/chartex" xmlns:cx4="http://schemas.microsoft.com/office/drawing/2016/5/10/chartex" xmlns:cx5="http://schemas.microsoft.com/office/drawing/2016/5/11/chartex" xmlns:cx6="http://schemas.microsoft.com/office/drawing/2016/5/12/chartex" xmlns:cx7="http://schemas.microsoft.com/office/drawing/2016/5/13/chartex" xmlns:cx8="http://schemas.microsoft.com/office/drawing/2016/5/14/chartex" xmlns:mc="http://schemas.openxmlformats.org/markup-compatibility/2006" xmlns:aink="http://schemas.microsoft.com/office/drawing/2016/ink" xmlns:am3d="http://schemas.microsoft.com/office/drawing/2017/model3d" xmlns:o="urn:schemas-microsoft-com:office:office" xmlns:oel="http://schemas.microsoft.com/office/2019/extlst" xmlns:r="http://schemas.openxmlformats.org/officeDocument/2006/relationships" xmlns:m="http://schemas.openxmlformats.org/officeDocument/2006/math" xmlns:v="urn:schemas-microsoft-com:vml" xmlns:wp14="http://schemas.microsoft.com/office/word/2010/wordprocessingDrawing" xmlns:wp="http://schemas.openxmlformats.org/drawingml/2006/wordprocessingDrawing" xmlns:w10="urn:schemas-microsoft-com:office:word" xmlns:w="http://schemas.openxmlformats.org/wordprocessingml/2006/main" xmlns:w14="http://schemas.microsoft.com/office/word/2010/wordml" xmlns:w15="http://schemas.microsoft.com/office/word/2012/wordml" xmlns:w16cex="http://schemas.microsoft.com/office/word/2018/wordml/cex" xmlns:w16cid="http://schemas.microsoft.com/office/word/2016/wordml/cid" xmlns:w16="http://schemas.microsoft.com/office/word/2018/wordml" xmlns:w16sdtdh="http://schemas.microsoft.com/office/word/2020/wordml/sdtdatahash" xmlns:w16se="http://schemas.microsoft.com/office/word/2015/wordml/symex" xmlns:wpg="http://schemas.microsoft.com/office/word/2010/wordprocessingGroup" xmlns:wpi="http://schemas.microsoft.com/office/word/2010/wordprocessingInk" xmlns:wne="http://schemas.microsoft.com/office/word/2006/wordml" xmlns:wps="http://schemas.microsoft.com/office/word/2010/wordprocessingShape" mc:Ignorable="w14 w15 w16se w16cid w16 w16cex w16sdtdh wp14">
+  <w:footnote w:type="separator" w:id="-1">
+    <w:p>
+      <w:r>
+        <w:separator/>
+      </w:r>
+    </w:p>
+  </w:footnote>
+  <w:footnote w:type="continuationSeparator" w:id="0">
+    <w:p>
+      <w:r>
+        <w:continuationSeparator/>
+      </w:r>
+    </w:p>
+  </w:footnote>
+</w:footnotes>
 </file>
 
 <file path=word/styles.xml><?xml version="1.0" encoding="utf-8"?>
@@ -817,6 +1431,72 @@
       <w:contextualSpacing/>
     </w:pPr>
   </w:style>
+  <w:style w:type="paragraph" w:styleId="Footer">
+    <w:name w:val="footer"/>
+    <w:basedOn w:val="Normal"/>
+    <w:link w:val="FooterChar"/>
+    <w:uiPriority w:val="99"/>
+    <w:unhideWhenUsed/>
+    <w:rsid w:val="003D3184"/>
+    <w:pPr>
+      <w:tabs>
+        <w:tab w:val="center" w:pos="4680"/>
+        <w:tab w:val="right" w:pos="9360"/>
+      </w:tabs>
+    </w:pPr>
+  </w:style>
+  <w:style w:type="character" w:customStyle="1" w:styleId="FooterChar">
+    <w:name w:val="Footer Char"/>
+    <w:basedOn w:val="DefaultParagraphFont"/>
+    <w:link w:val="Footer"/>
+    <w:uiPriority w:val="99"/>
+    <w:rsid w:val="003D3184"/>
+  </w:style>
+  <w:style w:type="character" w:styleId="PageNumber">
+    <w:name w:val="page number"/>
+    <w:basedOn w:val="DefaultParagraphFont"/>
+    <w:uiPriority w:val="99"/>
+    <w:semiHidden/>
+    <w:unhideWhenUsed/>
+    <w:rsid w:val="003D3184"/>
+  </w:style>
+  <w:style w:type="paragraph" w:styleId="Header">
+    <w:name w:val="header"/>
+    <w:basedOn w:val="Normal"/>
+    <w:link w:val="HeaderChar"/>
+    <w:uiPriority w:val="99"/>
+    <w:unhideWhenUsed/>
+    <w:rsid w:val="003D3184"/>
+    <w:pPr>
+      <w:tabs>
+        <w:tab w:val="center" w:pos="4680"/>
+        <w:tab w:val="right" w:pos="9360"/>
+      </w:tabs>
+    </w:pPr>
+  </w:style>
+  <w:style w:type="character" w:customStyle="1" w:styleId="HeaderChar">
+    <w:name w:val="Header Char"/>
+    <w:basedOn w:val="DefaultParagraphFont"/>
+    <w:link w:val="Header"/>
+    <w:uiPriority w:val="99"/>
+    <w:rsid w:val="003D3184"/>
+  </w:style>
+  <w:style w:type="table" w:styleId="TableGrid">
+    <w:name w:val="Table Grid"/>
+    <w:basedOn w:val="TableNormal"/>
+    <w:uiPriority w:val="39"/>
+    <w:rsid w:val="009B1320"/>
+    <w:tblPr>
+      <w:tblBorders>
+        <w:top w:val="single" w:sz="4" w:space="0" w:color="auto"/>
+        <w:left w:val="single" w:sz="4" w:space="0" w:color="auto"/>
+        <w:bottom w:val="single" w:sz="4" w:space="0" w:color="auto"/>
+        <w:right w:val="single" w:sz="4" w:space="0" w:color="auto"/>
+        <w:insideH w:val="single" w:sz="4" w:space="0" w:color="auto"/>
+        <w:insideV w:val="single" w:sz="4" w:space="0" w:color="auto"/>
+      </w:tblBorders>
+    </w:tblPr>
+  </w:style>
 </w:styles>
 </file>
 

</xml_diff>